<commit_message>
干货 -- Netty -- ChannelHandler ChannelPipeline ChannelHandlerContext
</commit_message>
<xml_diff>
--- a/netty-4.1.43.final源码解读.docx
+++ b/netty-4.1.43.final源码解读.docx
@@ -1065,7 +1065,18 @@
           <w:szCs w:val="36"/>
           <w:lang w:val="en-US" w:eastAsia="zh-CN"/>
         </w:rPr>
-        <w:t>计算机网络基础</w:t>
+        <w:t>计算机</w:t>
+      </w:r>
+      <w:bookmarkStart w:id="0" w:name="_GoBack"/>
+      <w:bookmarkEnd w:id="0"/>
+      <w:r>
+        <w:rPr>
+          <w:rFonts w:hint="eastAsia"/>
+          <w:sz w:val="28"/>
+          <w:szCs w:val="36"/>
+          <w:lang w:val="en-US" w:eastAsia="zh-CN"/>
+        </w:rPr>
+        <w:t>网络基础</w:t>
       </w:r>
     </w:p>
     <w:p>
@@ -1084,7 +1095,7 @@
           <w:szCs w:val="36"/>
           <w:lang w:val="en-US" w:eastAsia="zh-CN"/>
         </w:rPr>
-        <w:t>Unix/Linux/Windows系统网络编程、标准IO及其实现等</w:t>
+        <w:t>Unix/Linux/Windows系统、网络编程、标准IO及其实现等</w:t>
       </w:r>
     </w:p>
     <w:p>
@@ -1115,8 +1126,6 @@
           <w:lang w:val="en-US" w:eastAsia="zh-CN"/>
         </w:rPr>
       </w:pPr>
-      <w:bookmarkStart w:id="0" w:name="_GoBack"/>
-      <w:bookmarkEnd w:id="0"/>
     </w:p>
     <w:p>
       <w:pPr>
@@ -1451,7 +1460,7 @@
     <w:lsdException w:unhideWhenUsed="0" w:uiPriority="0" w:semiHidden="0" w:name="Document Map"/>
     <w:lsdException w:unhideWhenUsed="0" w:uiPriority="0" w:semiHidden="0" w:name="Plain Text"/>
     <w:lsdException w:unhideWhenUsed="0" w:uiPriority="0" w:semiHidden="0" w:name="E-mail Signature"/>
-    <w:lsdException w:unhideWhenUsed="0" w:uiPriority="0" w:semiHidden="0" w:name="Normal (Web)"/>
+    <w:lsdException w:qFormat="1" w:unhideWhenUsed="0" w:uiPriority="0" w:semiHidden="0" w:name="Normal (Web)"/>
     <w:lsdException w:unhideWhenUsed="0" w:uiPriority="0" w:semiHidden="0" w:name="HTML Acronym"/>
     <w:lsdException w:unhideWhenUsed="0" w:uiPriority="0" w:semiHidden="0" w:name="HTML Address"/>
     <w:lsdException w:unhideWhenUsed="0" w:uiPriority="0" w:semiHidden="0" w:name="HTML Cite"/>
@@ -1462,7 +1471,7 @@
     <w:lsdException w:unhideWhenUsed="0" w:uiPriority="0" w:semiHidden="0" w:name="HTML Sample"/>
     <w:lsdException w:unhideWhenUsed="0" w:uiPriority="0" w:semiHidden="0" w:name="HTML Typewriter"/>
     <w:lsdException w:unhideWhenUsed="0" w:uiPriority="0" w:semiHidden="0" w:name="HTML Variable"/>
-    <w:lsdException w:unhideWhenUsed="0" w:uiPriority="0" w:name="Normal Table"/>
+    <w:lsdException w:qFormat="1" w:unhideWhenUsed="0" w:uiPriority="0" w:name="Normal Table"/>
     <w:lsdException w:unhideWhenUsed="0" w:uiPriority="0" w:semiHidden="0" w:name="annotation subject"/>
     <w:lsdException w:unhideWhenUsed="0" w:uiPriority="0" w:semiHidden="0" w:name="Table Simple 1"/>
     <w:lsdException w:unhideWhenUsed="0" w:uiPriority="0" w:semiHidden="0" w:name="Table Simple 2"/>
@@ -1688,6 +1697,7 @@
   <w:style w:type="table" w:default="1" w:styleId="6">
     <w:name w:val="Normal Table"/>
     <w:semiHidden/>
+    <w:qFormat/>
     <w:uiPriority w:val="0"/>
     <w:tblPr>
       <w:tblCellMar>
@@ -1701,6 +1711,7 @@
   <w:style w:type="paragraph" w:styleId="5">
     <w:name w:val="Normal (Web)"/>
     <w:basedOn w:val="1"/>
+    <w:qFormat/>
     <w:uiPriority w:val="0"/>
     <w:pPr>
       <w:spacing w:before="0" w:beforeAutospacing="1" w:after="0" w:afterAutospacing="1"/>

</xml_diff>